<commit_message>
Tulsa workshop dates/links updated
</commit_message>
<xml_diff>
--- a/gather_screen_general_with_pdf/Welcome_screen_for_carpentries.docx
+++ b/gather_screen_general_with_pdf/Welcome_screen_for_carpentries.docx
@@ -56,7 +56,7 @@
             <v:path o:extrusionok="f" gradientshapeok="t" o:connecttype="rect"/>
             <o:lock v:ext="edit" aspectratio="t"/>
           </v:shapetype>
-          <v:shape id="_x0000_i1025" type="#_x0000_t75" style="width:647.7pt;height:132.6pt">
+          <v:shape id="_x0000_i1025" type="#_x0000_t75" style="width:9in;height:132.75pt">
             <v:imagedata r:id="rId4" o:title="TheCarpentries"/>
           </v:shape>
         </w:pict>
@@ -226,12 +226,12 @@
       <w:hyperlink r:id="rId5" w:history="1">
         <w:r>
           <w:rPr>
+            <w:rStyle w:val="Hyperlink"/>
             <w:rFonts w:ascii="Helvetica" w:hAnsi="Helvetica" w:cs="Helvetica"/>
-            <w:color w:val="1F4E79" w:themeColor="accent1" w:themeShade="80"/>
             <w:sz w:val="52"/>
             <w:szCs w:val="52"/>
           </w:rPr>
-          <w:t>https://pad.carpentries.org/2018-08-16-ou-sw</w:t>
+          <w:t>https://pad.carpentries.org/2019-05-30-ou-swc-tulsa</w:t>
         </w:r>
       </w:hyperlink>
     </w:p>
@@ -298,15 +298,7 @@
           <w:sz w:val="52"/>
           <w:szCs w:val="52"/>
         </w:rPr>
-        <w:t>I</w:t>
-      </w:r>
-      <w:r>
-        <w:rPr>
-          <w:rFonts w:ascii="Helvetica" w:hAnsi="Helvetica" w:cs="Helvetica"/>
-          <w:sz w:val="52"/>
-          <w:szCs w:val="52"/>
-        </w:rPr>
-        <w:t>f you have not done so, please fill out the</w:t>
+        <w:t>If you have not done so, please fill out the</w:t>
       </w:r>
       <w:r>
         <w:rPr>
@@ -315,13 +307,6 @@
           <w:szCs w:val="52"/>
         </w:rPr>
         <w:br/>
-      </w:r>
-      <w:r>
-        <w:rPr>
-          <w:rFonts w:ascii="Helvetica" w:hAnsi="Helvetica" w:cs="Helvetica"/>
-          <w:sz w:val="52"/>
-          <w:szCs w:val="52"/>
-        </w:rPr>
         <w:t xml:space="preserve">pre-workshop survey. Link </w:t>
       </w:r>
       <w:r>
@@ -350,61 +335,17 @@
         </w:rPr>
         <w:br/>
       </w:r>
-      <w:bookmarkStart w:id="0" w:name="_GoBack"/>
-      <w:bookmarkEnd w:id="0"/>
-      <w:r>
-        <w:rPr>
-          <w:rFonts w:ascii="Helvetica" w:hAnsi="Helvetica" w:cs="Helvetica"/>
-          <w:color w:val="1F4E79" w:themeColor="accent1" w:themeShade="80"/>
-          <w:sz w:val="52"/>
-          <w:szCs w:val="52"/>
-        </w:rPr>
-        <w:fldChar w:fldCharType="begin"/>
-      </w:r>
-      <w:r>
-        <w:rPr>
-          <w:rFonts w:ascii="Helvetica" w:hAnsi="Helvetica" w:cs="Helvetica"/>
-          <w:color w:val="1F4E79" w:themeColor="accent1" w:themeShade="80"/>
-          <w:sz w:val="52"/>
-          <w:szCs w:val="52"/>
-        </w:rPr>
-        <w:instrText>HYPERLINK "https://oulib-swc.github.io/2018-08-16-ou-sw"</w:instrText>
-      </w:r>
-      <w:r>
-        <w:rPr>
-          <w:rFonts w:ascii="Helvetica" w:hAnsi="Helvetica" w:cs="Helvetica"/>
-          <w:color w:val="1F4E79" w:themeColor="accent1" w:themeShade="80"/>
-          <w:sz w:val="52"/>
-          <w:szCs w:val="52"/>
-        </w:rPr>
-      </w:r>
-      <w:r>
-        <w:rPr>
-          <w:rFonts w:ascii="Helvetica" w:hAnsi="Helvetica" w:cs="Helvetica"/>
-          <w:color w:val="1F4E79" w:themeColor="accent1" w:themeShade="80"/>
-          <w:sz w:val="52"/>
-          <w:szCs w:val="52"/>
-        </w:rPr>
-        <w:fldChar w:fldCharType="separate"/>
-      </w:r>
-      <w:r>
-        <w:rPr>
-          <w:rFonts w:ascii="Helvetica" w:hAnsi="Helvetica" w:cs="Helvetica"/>
-          <w:color w:val="1F4E79" w:themeColor="accent1" w:themeShade="80"/>
-          <w:sz w:val="52"/>
-          <w:szCs w:val="52"/>
-        </w:rPr>
-        <w:t>https://oulib-swc.github.io/2018-08-16-ou-sw</w:t>
-      </w:r>
-      <w:r>
-        <w:rPr>
-          <w:rFonts w:ascii="Helvetica" w:hAnsi="Helvetica" w:cs="Helvetica"/>
-          <w:color w:val="1F4E79" w:themeColor="accent1" w:themeShade="80"/>
-          <w:sz w:val="52"/>
-          <w:szCs w:val="52"/>
-        </w:rPr>
-        <w:fldChar w:fldCharType="end"/>
-      </w:r>
+      <w:hyperlink r:id="rId6" w:history="1">
+        <w:r>
+          <w:rPr>
+            <w:rStyle w:val="Hyperlink"/>
+            <w:rFonts w:ascii="Helvetica" w:hAnsi="Helvetica" w:cs="Helvetica"/>
+            <w:sz w:val="52"/>
+            <w:szCs w:val="52"/>
+          </w:rPr>
+          <w:t>https://oulib-swc.github.io/2019-05-30-ou-swc-tulsa</w:t>
+        </w:r>
+      </w:hyperlink>
     </w:p>
     <w:p>
       <w:pPr>
@@ -477,15 +418,7 @@
           <w:sz w:val="52"/>
           <w:szCs w:val="52"/>
         </w:rPr>
-        <w:t>the</w:t>
-      </w:r>
-      <w:r>
-        <w:rPr>
-          <w:rFonts w:ascii="Helvetica" w:hAnsi="Helvetica" w:cs="Helvetica"/>
-          <w:sz w:val="52"/>
-          <w:szCs w:val="52"/>
-        </w:rPr>
-        <w:t>carpentries</w:t>
+        <w:t>thecarpentries</w:t>
       </w:r>
       <w:proofErr w:type="spellEnd"/>
       <w:r>
@@ -504,6 +437,26 @@
           <w:szCs w:val="52"/>
         </w:rPr>
         <w:t>ou_libraries</w:t>
+      </w:r>
+      <w:bookmarkStart w:id="0" w:name="_GoBack"/>
+      <w:bookmarkEnd w:id="0"/>
+      <w:proofErr w:type="spellEnd"/>
+      <w:r>
+        <w:rPr>
+          <w:rFonts w:ascii="Helvetica" w:hAnsi="Helvetica" w:cs="Helvetica"/>
+          <w:sz w:val="52"/>
+          <w:szCs w:val="52"/>
+        </w:rPr>
+        <w:t xml:space="preserve"> @</w:t>
+      </w:r>
+      <w:proofErr w:type="spellStart"/>
+      <w:r>
+        <w:rPr>
+          <w:rFonts w:ascii="Helvetica" w:hAnsi="Helvetica" w:cs="Helvetica"/>
+          <w:sz w:val="52"/>
+          <w:szCs w:val="52"/>
+        </w:rPr>
+        <w:t>ouschusterlib</w:t>
       </w:r>
       <w:proofErr w:type="spellEnd"/>
     </w:p>
@@ -939,6 +892,17 @@
     <w:semiHidden/>
     <w:unhideWhenUsed/>
   </w:style>
+  <w:style w:type="character" w:styleId="Hyperlink">
+    <w:name w:val="Hyperlink"/>
+    <w:basedOn w:val="DefaultParagraphFont"/>
+    <w:uiPriority w:val="99"/>
+    <w:unhideWhenUsed/>
+    <w:rsid w:val="00DB033E"/>
+    <w:rPr>
+      <w:color w:val="0563C1" w:themeColor="hyperlink"/>
+      <w:u w:val="single"/>
+    </w:rPr>
+  </w:style>
 </w:styles>
 </file>
 

</xml_diff>